<commit_message>
Add generated files from README
</commit_message>
<xml_diff>
--- a/output/Martin_Miller_resume.docx
+++ b/output/Martin_Miller_resume.docx
@@ -334,6 +334,17 @@
       </w:pPr>
       <w:r>
         <w:t xml:space="preserve">Submitted and completed over 1000 Jira tickets during my tenure at Merchology.</w:t>
+      </w:r>
+    </w:p>
+    <w:p>
+      <w:pPr>
+        <w:numPr>
+          <w:ilvl w:val="0"/>
+          <w:numId w:val="1001"/>
+        </w:numPr>
+      </w:pPr>
+      <w:r>
+        <w:t xml:space="preserve">Chaired the Giveback Committee, an employee-managed group that coordinated and scheduled volunteer activities for Merchology employees. Collectively we volunteered over 1000 hours in 2023.</w:t>
       </w:r>
     </w:p>
     <w:bookmarkEnd w:id="26"/>

</xml_diff>